<commit_message>
PCB Diseñado, sin la solucion todavia...
</commit_message>
<xml_diff>
--- a/EJ5/analisis.docx
+++ b/EJ5/analisis.docx
@@ -308,18 +308,114 @@
     </w:p>
     <w:p>
       <w:r>
-        <w:t>La compuerta AND de tecnología TTL tien</w:t>
+        <w:t>La compuerta AND de tecnología TTL tiene una salida con niveles VOH = 2.5V y VOL = 0.5V. Esto ya de por sí implica un problema, digamos que si la salida por alguna razón toma mucha corriente o incluso en alguna transición (probar con señal cuadrada) puede entregar un estado alto la TTL que no es detectado por la CMOS. Otra cosa interesante es, qué pasa si la entrada se deja al aire, o si se pide corriente en alguna de las salidas.</w:t>
+      </w:r>
+    </w:p>
+    <w:p>
+      <w:r>
+        <w:t>También habría que analizar el consumo de las corrientes, por ser CMOS debería no haber problema. Está en el orden de algún micro Ampere, y la TTL entrega algo más que eso, digamos que el fan out es superior a uno.</w:t>
+      </w:r>
+    </w:p>
+    <w:p>
+      <w:pPr>
+        <w:rPr>
+          <w:b/>
+          <w:sz w:val="24"/>
+        </w:rPr>
+      </w:pPr>
+      <w:r>
+        <w:rPr>
+          <w:b/>
+          <w:sz w:val="24"/>
+        </w:rPr>
+        <w:t>Investigando</w:t>
+      </w:r>
+    </w:p>
+    <w:p>
+      <w:hyperlink r:id="rId5" w:history="1">
+        <w:r>
+          <w:rPr>
+            <w:rStyle w:val="Hyperlink"/>
+          </w:rPr>
+          <w:t>https://electronicsclub.info/74series.htm</w:t>
+        </w:r>
+      </w:hyperlink>
+      <w:r>
+        <w:t xml:space="preserve"> -&gt; Observar la importancia de que en el CMOS la alta impedancia de entrada lo hace más susceptible a las señales eléctricas de ruido, ojo que no sea open colector, porque tendría que determinar la resistencia y ponerla en el PCB. ¡Revisar! Que necesito que las entradas del 74LS11 que no uso vayan a VCC.</w:t>
+      </w:r>
+    </w:p>
+    <w:p>
+      <w:pPr>
+        <w:rPr>
+          <w:lang w:val="en-US"/>
+        </w:rPr>
+      </w:pPr>
+      <w:hyperlink r:id="rId6" w:history="1">
+        <w:r>
+          <w:rPr>
+            <w:rStyle w:val="Hyperlink"/>
+            <w:lang w:val="en-US"/>
+          </w:rPr>
+          <w:t>http://www.ladelec.com/teoria/electronica-digital/369-interfases-entre-ttl-y-cmos</w:t>
+        </w:r>
+      </w:hyperlink>
+      <w:r>
+        <w:rPr>
+          <w:lang w:val="en-US"/>
+        </w:rPr>
+        <w:t xml:space="preserve"> -&gt; I</w:t>
+      </w:r>
+      <w:r>
+        <w:rPr>
+          <w:lang w:val="en-US"/>
+        </w:rPr>
+        <w:t>nterfaces o level shifter!</w:t>
+      </w:r>
+    </w:p>
+    <w:p>
+      <w:pPr>
+        <w:rPr>
+          <w:lang w:val="es-MX"/>
+        </w:rPr>
+      </w:pPr>
+      <w:hyperlink r:id="rId7" w:history="1">
+        <w:r>
+          <w:rPr>
+            <w:rStyle w:val="Hyperlink"/>
+            <w:lang w:val="es-MX"/>
+          </w:rPr>
+          <w:t>https://electronics.stackexchange.com/questions/173297/how-does-a-bidirectional-level-shifter-work</w:t>
+        </w:r>
+      </w:hyperlink>
+      <w:r>
+        <w:rPr>
+          <w:lang w:val="es-MX"/>
+        </w:rPr>
+        <w:t xml:space="preserve"> -&gt; Q</w:t>
+      </w:r>
+      <w:r>
+        <w:rPr>
+          <w:lang w:val="es-MX"/>
+        </w:rPr>
+        <w:t>uiero hacer este level shifter bidireccional para varios canales para ya tener!</w:t>
+      </w:r>
+      <w:r>
+        <w:rPr>
+          <w:lang w:val="es-MX"/>
+        </w:rPr>
+        <w:t xml:space="preserve"> Además que creo que va a solucionar el otro problema y parece copado… mejor que un divisor o un zener o algo así.</w:t>
       </w:r>
       <w:bookmarkStart w:id="0" w:name="_GoBack"/>
       <w:bookmarkEnd w:id="0"/>
-      <w:r>
-        <w:t>e una salida con niveles VOH = 2.5V y VOL = 0.5V. Esto ya de por sí implica un problema, digamos que si la salida por alguna razón toma mucha corriente o incluso en alguna transición (probar con señal cuadrada) puede entregar un estado alto la TTL que no es detectado por la CMOS. Otra cosa interesante es, qué pasa si la entrada se deja al aire, o si se pide corriente en alguna de las salidas.</w:t>
-      </w:r>
-    </w:p>
-    <w:p>
-      <w:r>
-        <w:t>También habría que analizar el consumo de las corrientes, por ser CMOS debería no haber problema. Está en el orden de algún micro Ampere, y la TTL entrega algo más que eso, digamos que el fan out es superior a uno.</w:t>
-      </w:r>
+    </w:p>
+    <w:p>
+      <w:pPr>
+        <w:rPr>
+          <w:b/>
+          <w:sz w:val="24"/>
+          <w:lang w:val="es-MX"/>
+        </w:rPr>
+      </w:pPr>
     </w:p>
     <w:sectPr>
       <w:pgSz w:w="12240" w:h="15840"/>
@@ -1249,6 +1345,18 @@
       <w:contextualSpacing/>
     </w:pPr>
   </w:style>
+  <w:style w:type="character" w:styleId="Hyperlink">
+    <w:name w:val="Hyperlink"/>
+    <w:basedOn w:val="DefaultParagraphFont"/>
+    <w:uiPriority w:val="99"/>
+    <w:semiHidden/>
+    <w:unhideWhenUsed/>
+    <w:rsid w:val="004C67DF"/>
+    <w:rPr>
+      <w:color w:val="0000FF"/>
+      <w:u w:val="single"/>
+    </w:rPr>
+  </w:style>
 </w:styles>
 </file>
 

</xml_diff>